<commit_message>
nav 3 and changes for feedback
</commit_message>
<xml_diff>
--- a/Implications.docx
+++ b/Implications.docx
@@ -296,7 +296,19 @@
           </w:p>
           <w:p>
             <w:r>
-              <w:t>Keep layouts of navigation bars and buttons similar so that the user understands the different states of the design better, meaning they can understand the purposes of different aspects around the design. This is important so that the students/teachers can learn how the site works and use it more effectively. </w:t>
+              <w:t xml:space="preserve">Keep layouts of navigation bars and buttons similar so that the user understands the different states of the </w:t>
+            </w:r>
+            <w:r>
+              <w:t>website</w:t>
+            </w:r>
+            <w:r>
+              <w:t xml:space="preserve"> better, meaning they can understand the purposes of different aspects around the</w:t>
+            </w:r>
+            <w:r>
+              <w:t xml:space="preserve"> website</w:t>
+            </w:r>
+            <w:r>
+              <w:t>. This is important so that the students/teachers can learn how the site works and use it more effectively. </w:t>
             </w:r>
           </w:p>
           <w:p>
@@ -317,7 +329,13 @@
           </w:p>
           <w:p>
             <w:r>
-              <w:t>Follows trends or basic ideas of design where the user can understand the purpose of different things from memory instead of having to figure them out, such as commonly used ‘home’ buttons or actions, options and objects that are familiar. This is important for the user to navigate the site more enjoyably.  </w:t>
+              <w:t xml:space="preserve">Follows trends or basic ideas of </w:t>
+            </w:r>
+            <w:r>
+              <w:t>websites</w:t>
+            </w:r>
+            <w:r>
+              <w:t xml:space="preserve"> where the user can understand the purpose of different things from memory instead of having to figure them out, such as commonly used ‘home’ buttons or actions, options and objects that are familiar. This is important for the user to navigate the site more enjoyably.  </w:t>
             </w:r>
           </w:p>
           <w:p>
@@ -338,37 +356,23 @@
           </w:p>
           <w:p>
             <w:r>
-              <w:t xml:space="preserve">This could be a fixed header/navigation bar so that the user always has options to change the design state and easily be repeated (with minimal scrolling for example). Things that can speed up the interaction with the </w:t>
+              <w:t xml:space="preserve">This could be a fixed header/navigation bar so that the user always has options to change the </w:t>
+            </w:r>
+            <w:r>
+              <w:t xml:space="preserve">current </w:t>
+            </w:r>
+            <w:r>
+              <w:t xml:space="preserve">state and easily be repeated (with minimal scrolling for example). Things that can speed up the interaction with the </w:t>
             </w:r>
             <w:r>
               <w:lastRenderedPageBreak/>
-              <w:t>user are important as it can aid their experience with your design without them realising or low distractions. They are different implications that are there to help the user with different tasks. </w:t>
-            </w:r>
-          </w:p>
-          <w:p>
-            <w:r>
-              <w:t> </w:t>
-            </w:r>
-          </w:p>
-          <w:p>
-            <w:pPr>
-              <w:numPr>
-                <w:ilvl w:val="0"/>
-                <w:numId w:val="5"/>
-              </w:numPr>
-            </w:pPr>
-            <w:r>
-              <w:t>Aesthetic and minimalist design </w:t>
-            </w:r>
-          </w:p>
-          <w:p>
-            <w:r>
-              <w:t>Make sure that the site lacks distractions such as colours, images or unreadable text making it harder for the user to focus on the true purpose of the site. Although it should still be visually appealing to attract the user, the design should not negatively alter the way they can interpret the information or have unnecessary content distracting them. </w:t>
-            </w:r>
-          </w:p>
-          <w:p>
-            <w:r>
-              <w:t> </w:t>
+              <w:t xml:space="preserve">user are important as it can aid their experience with your </w:t>
+            </w:r>
+            <w:r>
+              <w:t>website</w:t>
+            </w:r>
+            <w:r>
+              <w:t xml:space="preserve"> without them realising or low distractions. They are different implications that are there to help the user with different tasks. </w:t>
             </w:r>
           </w:p>
           <w:p>
@@ -415,7 +419,13 @@
           </w:tcPr>
           <w:p>
             <w:r>
-              <w:t>As the end user will be students and teachers (and others who might be interested in the topic), the design should include things that could help them learn, such as removing distracting colours or media and displaying information in an interesting way. </w:t>
+              <w:t xml:space="preserve">As the end user will be students and teachers (and others who might be interested in the topic), the </w:t>
+            </w:r>
+            <w:r>
+              <w:t>website</w:t>
+            </w:r>
+            <w:r>
+              <w:t xml:space="preserve"> should include things that could help them learn, such as removing distracting colours or media and displaying information in an interesting way. </w:t>
             </w:r>
           </w:p>
         </w:tc>
@@ -456,7 +466,13 @@
           </w:tcPr>
           <w:p>
             <w:r>
-              <w:t>Making sure that the design is easily accessible by primarily students and teachers, so large text, eye friendly colours and possible translations or explanations for certain aspects can help people more effectively access the design. </w:t>
+              <w:t xml:space="preserve">Making sure that the </w:t>
+            </w:r>
+            <w:r>
+              <w:t>website</w:t>
+            </w:r>
+            <w:r>
+              <w:t xml:space="preserve"> is easily accessible by primarily students and teachers, so large text, eye friendly colours and possible translations or explanations for certain aspects can help people more effectively access the design. </w:t>
             </w:r>
           </w:p>
         </w:tc>
@@ -1841,6 +1857,7 @@
   <w:style w:type="character" w:default="1" w:styleId="DefaultParagraphFont">
     <w:name w:val="Default Paragraph Font"/>
     <w:uiPriority w:val="1"/>
+    <w:semiHidden/>
     <w:unhideWhenUsed/>
   </w:style>
   <w:style w:type="table" w:default="1" w:styleId="TableNormal">

</xml_diff>